<commit_message>
Lab 8 Final Pack
Included all sprites and feature of megaman facing the direction of the
last keypress.
</commit_message>
<xml_diff>
--- a/Time Log.docx
+++ b/Time Log.docx
@@ -369,26 +369,13 @@
               <w:t>Worked on</w:t>
             </w:r>
             <w:r>
-              <w:t xml:space="preserve"> the </w:t>
-            </w:r>
-            <w:proofErr w:type="spellStart"/>
-            <w:r>
-              <w:t>HitBox</w:t>
-            </w:r>
-            <w:proofErr w:type="spellEnd"/>
-            <w:r>
-              <w:t xml:space="preserve"> and</w:t>
+              <w:t xml:space="preserve"> the HitBox and</w:t>
             </w:r>
             <w:r>
               <w:t xml:space="preserve"> </w:t>
             </w:r>
-            <w:proofErr w:type="spellStart"/>
-            <w:r>
-              <w:t>BaseCharacter</w:t>
-            </w:r>
-            <w:proofErr w:type="spellEnd"/>
-            <w:r>
-              <w:t xml:space="preserve"> Class</w:t>
+            <w:r>
+              <w:t>BaseCharacter Class</w:t>
             </w:r>
             <w:r>
               <w:t>es</w:t>
@@ -405,27 +392,14 @@
           </w:p>
           <w:p>
             <w:r>
-              <w:t xml:space="preserve">-For the </w:t>
-            </w:r>
-            <w:proofErr w:type="spellStart"/>
-            <w:r>
-              <w:t>hitbox</w:t>
-            </w:r>
-            <w:proofErr w:type="spellEnd"/>
-            <w:r>
-              <w:t xml:space="preserve"> we will use composition where every object</w:t>
+              <w:t>-For the hitbox we will use composition where every object</w:t>
             </w:r>
             <w:r>
               <w:t xml:space="preserve"> will have a</w:t>
             </w:r>
             <w:r>
-              <w:t xml:space="preserve"> </w:t>
-            </w:r>
-            <w:proofErr w:type="spellStart"/>
-            <w:r>
-              <w:t>hitbox</w:t>
-            </w:r>
-            <w:proofErr w:type="spellEnd"/>
+              <w:t xml:space="preserve"> hitbox</w:t>
+            </w:r>
             <w:r>
               <w:t xml:space="preserve">, which is synonymous with its </w:t>
             </w:r>
@@ -443,15 +417,7 @@
               <w:t xml:space="preserve">Our efforts at using composition </w:t>
             </w:r>
             <w:r>
-              <w:t xml:space="preserve">for the </w:t>
-            </w:r>
-            <w:proofErr w:type="spellStart"/>
-            <w:r>
-              <w:t>hitboxes</w:t>
-            </w:r>
-            <w:proofErr w:type="spellEnd"/>
-            <w:r>
-              <w:t xml:space="preserve"> caused some problems</w:t>
+              <w:t>for the hitboxes caused some problems</w:t>
             </w:r>
             <w:r>
               <w:t>, b</w:t>
@@ -522,15 +488,7 @@
           </w:tcPr>
           <w:p>
             <w:r>
-              <w:t xml:space="preserve">Chan continued working on the </w:t>
-            </w:r>
-            <w:proofErr w:type="spellStart"/>
-            <w:r>
-              <w:t>hitbox</w:t>
-            </w:r>
-            <w:proofErr w:type="spellEnd"/>
-            <w:r>
-              <w:t xml:space="preserve"> mechanism</w:t>
+              <w:t>Chan continued working on the hitbox mechanism</w:t>
             </w:r>
           </w:p>
         </w:tc>
@@ -609,48 +567,43 @@
             <w:tcW w:w="4572" w:type="dxa"/>
           </w:tcPr>
           <w:p>
-            <w:proofErr w:type="spellStart"/>
-            <w:r>
-              <w:t>Sofyan</w:t>
-            </w:r>
-            <w:proofErr w:type="spellEnd"/>
+            <w:r>
+              <w:t xml:space="preserve">Sofyan </w:t>
+            </w:r>
+            <w:r>
+              <w:t xml:space="preserve">Implemented SDL Tutorial </w:t>
+            </w:r>
+            <w:r>
+              <w:t>on</w:t>
+            </w:r>
             <w:r>
               <w:t xml:space="preserve"> </w:t>
             </w:r>
             <w:r>
-              <w:t xml:space="preserve">Implemented SDL Tutorial </w:t>
-            </w:r>
-            <w:r>
-              <w:t>on</w:t>
+              <w:t>getting basic movement</w:t>
+            </w:r>
+            <w:r>
+              <w:t xml:space="preserve"> on the scree</w:t>
+            </w:r>
+            <w:r>
+              <w:t>n</w:t>
+            </w:r>
+          </w:p>
+        </w:tc>
+        <w:tc>
+          <w:tcPr>
+            <w:tcW w:w="2070" w:type="dxa"/>
+          </w:tcPr>
+          <w:p>
+            <w:r>
+              <w:t xml:space="preserve">Implement actual </w:t>
+            </w:r>
+            <w:r>
+              <w:t>sprite movement</w:t>
             </w:r>
             <w:r>
               <w:t xml:space="preserve"> </w:t>
             </w:r>
-            <w:r>
-              <w:t>getting basic movement</w:t>
-            </w:r>
-            <w:r>
-              <w:t xml:space="preserve"> on the scree</w:t>
-            </w:r>
-            <w:r>
-              <w:t>n</w:t>
-            </w:r>
-          </w:p>
-        </w:tc>
-        <w:tc>
-          <w:tcPr>
-            <w:tcW w:w="2070" w:type="dxa"/>
-          </w:tcPr>
-          <w:p>
-            <w:r>
-              <w:t xml:space="preserve">Implement actual </w:t>
-            </w:r>
-            <w:r>
-              <w:t>sprite movement</w:t>
-            </w:r>
-            <w:r>
-              <w:t xml:space="preserve"> </w:t>
-            </w:r>
           </w:p>
         </w:tc>
         <w:tc>
@@ -662,15 +615,7 @@
               <w:t>1</w:t>
             </w:r>
             <w:r>
-              <w:t xml:space="preserve"> (</w:t>
-            </w:r>
-            <w:proofErr w:type="spellStart"/>
-            <w:r>
-              <w:t>Sofyan</w:t>
-            </w:r>
-            <w:proofErr w:type="spellEnd"/>
-            <w:r>
-              <w:t>)</w:t>
+              <w:t xml:space="preserve"> (Sofyan)</w:t>
             </w:r>
           </w:p>
         </w:tc>
@@ -730,50 +675,43 @@
               <w:t xml:space="preserve">20 </w:t>
             </w:r>
             <w:r>
-              <w:t xml:space="preserve">sprites of </w:t>
-            </w:r>
-            <w:proofErr w:type="spellStart"/>
+              <w:t>sprites of megaman</w:t>
+            </w:r>
+            <w:r>
+              <w:t xml:space="preserve"> to represent </w:t>
+            </w:r>
+            <w:r>
+              <w:t xml:space="preserve">frames of </w:t>
+            </w:r>
+            <w:r>
+              <w:t>his left and right movement</w:t>
+            </w:r>
+            <w:r>
+              <w:t xml:space="preserve"> along with a standing frame</w:t>
+            </w:r>
+          </w:p>
+          <w:p>
+            <w:r>
+              <w:t xml:space="preserve">- </w:t>
+            </w:r>
+            <w:r>
+              <w:t>Got</w:t>
+            </w:r>
+            <w:r>
+              <w:t xml:space="preserve"> a still image of</w:t>
+            </w:r>
+            <w:r>
+              <w:t xml:space="preserve"> </w:t>
+            </w:r>
             <w:r>
               <w:t>megaman</w:t>
             </w:r>
-            <w:proofErr w:type="spellEnd"/>
-            <w:r>
-              <w:t xml:space="preserve"> to represent </w:t>
-            </w:r>
-            <w:r>
-              <w:t xml:space="preserve">frames of </w:t>
-            </w:r>
-            <w:r>
-              <w:t>his left and right movement</w:t>
-            </w:r>
-            <w:r>
-              <w:t xml:space="preserve"> along with a standing frame</w:t>
-            </w:r>
-          </w:p>
-          <w:p>
-            <w:r>
-              <w:t xml:space="preserve">- </w:t>
-            </w:r>
-            <w:r>
-              <w:t>Got</w:t>
-            </w:r>
-            <w:r>
-              <w:t xml:space="preserve"> a still image of</w:t>
+            <w:r>
+              <w:t>, with transparency,</w:t>
             </w:r>
             <w:r>
               <w:t xml:space="preserve"> </w:t>
             </w:r>
-            <w:proofErr w:type="spellStart"/>
-            <w:r>
-              <w:t>megaman</w:t>
-            </w:r>
-            <w:proofErr w:type="spellEnd"/>
-            <w:r>
-              <w:t>, with transparency,</w:t>
-            </w:r>
-            <w:r>
-              <w:t xml:space="preserve"> </w:t>
-            </w:r>
             <w:r>
               <w:t>moving left and right</w:t>
             </w:r>
@@ -812,13 +750,8 @@
             <w:r>
               <w:t xml:space="preserve"> (</w:t>
             </w:r>
-            <w:proofErr w:type="spellStart"/>
-            <w:r>
-              <w:t>Sofyan</w:t>
-            </w:r>
-            <w:proofErr w:type="spellEnd"/>
-            <w:r>
-              <w:t>)</w:t>
+            <w:r>
+              <w:t>Sofyan)</w:t>
             </w:r>
           </w:p>
         </w:tc>
@@ -878,15 +811,7 @@
               <w:t xml:space="preserve">- </w:t>
             </w:r>
             <w:r>
-              <w:t xml:space="preserve">Transported </w:t>
-            </w:r>
-            <w:proofErr w:type="spellStart"/>
-            <w:r>
-              <w:t>megaman’s</w:t>
-            </w:r>
-            <w:proofErr w:type="spellEnd"/>
-            <w:r>
-              <w:t xml:space="preserve"> movement</w:t>
+              <w:t>Transported megaman’s movement</w:t>
             </w:r>
             <w:r>
               <w:t xml:space="preserve"> </w:t>
@@ -904,21 +829,11 @@
               <w:t xml:space="preserve"> </w:t>
             </w:r>
             <w:r>
-              <w:t xml:space="preserve">to the </w:t>
-            </w:r>
-            <w:proofErr w:type="spellStart"/>
-            <w:r>
-              <w:t>megaman</w:t>
-            </w:r>
-            <w:proofErr w:type="spellEnd"/>
-            <w:r>
-              <w:t xml:space="preserve"> and </w:t>
-            </w:r>
-            <w:proofErr w:type="spellStart"/>
-            <w:r>
-              <w:t>basecharacter</w:t>
-            </w:r>
-            <w:proofErr w:type="spellEnd"/>
+              <w:t>to the megaman</w:t>
+            </w:r>
+            <w:r>
+              <w:t xml:space="preserve"> and basecharacter</w:t>
+            </w:r>
             <w:r>
               <w:t xml:space="preserve"> class rather than </w:t>
             </w:r>
@@ -934,13 +849,8 @@
               <w:t>-</w:t>
             </w:r>
             <w:r>
-              <w:t xml:space="preserve"> Holding down key now moves </w:t>
-            </w:r>
-            <w:proofErr w:type="spellStart"/>
-            <w:r>
-              <w:t>megaman</w:t>
-            </w:r>
-            <w:proofErr w:type="spellEnd"/>
+              <w:t xml:space="preserve"> Holding down key now moves megaman</w:t>
+            </w:r>
             <w:r>
               <w:t xml:space="preserve"> as well</w:t>
             </w:r>
@@ -979,15 +889,7 @@
               <w:t>2</w:t>
             </w:r>
             <w:r>
-              <w:t xml:space="preserve"> (</w:t>
-            </w:r>
-            <w:proofErr w:type="spellStart"/>
-            <w:r>
-              <w:t>Sofyan</w:t>
-            </w:r>
-            <w:proofErr w:type="spellEnd"/>
-            <w:r>
-              <w:t>)</w:t>
+              <w:t xml:space="preserve"> (Sofyan)</w:t>
             </w:r>
           </w:p>
         </w:tc>
@@ -1007,13 +909,23 @@
           <w:tcPr>
             <w:tcW w:w="810" w:type="dxa"/>
           </w:tcPr>
-          <w:p/>
-        </w:tc>
-        <w:tc>
-          <w:tcPr>
-            <w:tcW w:w="810" w:type="dxa"/>
-          </w:tcPr>
-          <w:p/>
+          <w:p>
+            <w:r>
+              <w:t>3:00 PM</w:t>
+            </w:r>
+          </w:p>
+        </w:tc>
+        <w:tc>
+          <w:tcPr>
+            <w:tcW w:w="810" w:type="dxa"/>
+          </w:tcPr>
+          <w:p>
+            <w:r>
+              <w:t>6:00 PM</w:t>
+            </w:r>
+            <w:bookmarkStart w:id="0" w:name="_GoBack"/>
+            <w:bookmarkEnd w:id="0"/>
+          </w:p>
         </w:tc>
         <w:tc>
           <w:tcPr>
@@ -1035,15 +947,7 @@
               <w:t>SDL main processes into functions of a class</w:t>
             </w:r>
             <w:r>
-              <w:t xml:space="preserve"> (</w:t>
-            </w:r>
-            <w:proofErr w:type="spellStart"/>
-            <w:r>
-              <w:t>Events.h</w:t>
-            </w:r>
-            <w:proofErr w:type="spellEnd"/>
-            <w:r>
-              <w:t xml:space="preserve"> and Events.cpp)</w:t>
+              <w:t xml:space="preserve"> (Events.h and Events.cpp)</w:t>
             </w:r>
           </w:p>
           <w:p>
@@ -1166,26 +1070,10 @@
               <w:t>- Assign Dan Sprite Sheet</w:t>
             </w:r>
             <w:r>
-              <w:t xml:space="preserve"> of </w:t>
-            </w:r>
-            <w:proofErr w:type="spellStart"/>
-            <w:r>
-              <w:t>megaman</w:t>
-            </w:r>
-            <w:proofErr w:type="spellEnd"/>
-            <w:r>
-              <w:t xml:space="preserve"> </w:t>
-            </w:r>
-            <w:r>
-              <w:t xml:space="preserve">sprites that </w:t>
-            </w:r>
-            <w:proofErr w:type="spellStart"/>
-            <w:r>
-              <w:t>Sofyan</w:t>
-            </w:r>
-            <w:proofErr w:type="spellEnd"/>
-            <w:r>
-              <w:t xml:space="preserve"> had created</w:t>
+              <w:t xml:space="preserve"> of megaman </w:t>
+            </w:r>
+            <w:r>
+              <w:t>sprites that Sofyan had created</w:t>
             </w:r>
           </w:p>
         </w:tc>
@@ -1246,21 +1134,8 @@
             <w:tcW w:w="4572" w:type="dxa"/>
           </w:tcPr>
           <w:p>
-            <w:proofErr w:type="spellStart"/>
-            <w:r>
-              <w:t>Sofyan</w:t>
-            </w:r>
-            <w:proofErr w:type="spellEnd"/>
-            <w:r>
-              <w:t xml:space="preserve"> completes lab 8 and </w:t>
-            </w:r>
-            <w:proofErr w:type="spellStart"/>
-            <w:r>
-              <w:t>megaman</w:t>
-            </w:r>
-            <w:proofErr w:type="spellEnd"/>
-            <w:r>
-              <w:t xml:space="preserve"> is </w:t>
+            <w:r>
+              <w:t xml:space="preserve">Sofyan completes lab 8 and megaman is </w:t>
             </w:r>
             <w:r>
               <w:t>moving left and right with 10 frames each direction</w:t>
@@ -1297,15 +1172,7 @@
               <w:t>2</w:t>
             </w:r>
             <w:r>
-              <w:t xml:space="preserve"> (</w:t>
-            </w:r>
-            <w:proofErr w:type="spellStart"/>
-            <w:r>
-              <w:t>Sofyan</w:t>
-            </w:r>
-            <w:proofErr w:type="spellEnd"/>
-            <w:r>
-              <w:t>)</w:t>
+              <w:t xml:space="preserve"> (Sofyan)</w:t>
             </w:r>
           </w:p>
         </w:tc>
@@ -1602,31 +1469,13 @@
     <w:p/>
     <w:p>
       <w:r>
-        <w:t>Super Smash Brothers Final Project Time Log (</w:t>
-      </w:r>
-      <w:proofErr w:type="spellStart"/>
-      <w:r>
-        <w:t>Sofyan</w:t>
-      </w:r>
-      <w:proofErr w:type="spellEnd"/>
-      <w:r>
-        <w:t xml:space="preserve"> </w:t>
-      </w:r>
-      <w:proofErr w:type="spellStart"/>
-      <w:r>
-        <w:t>Saputra</w:t>
-      </w:r>
-      <w:proofErr w:type="spellEnd"/>
-      <w:r>
-        <w:t>, Daniel Huang, Chan Lee)</w:t>
+        <w:t>Super Smash Brothers Final Project Time Log (Sofyan Saputra, Daniel Huang, Chan Lee)</w:t>
       </w:r>
     </w:p>
     <w:p>
       <w:r>
         <w:t xml:space="preserve">Total Hours: </w:t>
       </w:r>
-      <w:bookmarkStart w:id="0" w:name="_GoBack"/>
-      <w:bookmarkEnd w:id="0"/>
     </w:p>
     <w:sectPr>
       <w:pgSz w:w="12240" w:h="15840"/>

</xml_diff>